<commit_message>
Commit before work on PC
</commit_message>
<xml_diff>
--- a/doc/SQL to API.docx
+++ b/doc/SQL to API.docx
@@ -7,6 +7,8 @@
         <w:pStyle w:val="Titre"/>
         <w:jc w:val="center"/>
       </w:pPr>
+      <w:bookmarkStart w:id="0" w:name="_GoBack"/>
+      <w:bookmarkEnd w:id="0"/>
       <w:r>
         <w:t>Retranscription SQL -&gt; REST</w:t>
       </w:r>
@@ -33,21 +35,7 @@
         <w:rPr>
           <w:lang w:val="en-GB"/>
         </w:rPr>
-        <w:t>owed non-encoded character in URL (FROM RFC 1738 spec</w:t>
-      </w:r>
-      <w:proofErr w:type="gramStart"/>
-      <w:r>
-        <w:rPr>
-          <w:lang w:val="en-GB"/>
-        </w:rPr>
-        <w:t>) :</w:t>
-      </w:r>
-      <w:proofErr w:type="gramEnd"/>
-      <w:r>
-        <w:rPr>
-          <w:lang w:val="en-GB"/>
-        </w:rPr>
-        <w:t xml:space="preserve"> </w:t>
+        <w:t xml:space="preserve">owed non-encoded character in URL (FROM RFC 1738 spec) : </w:t>
       </w:r>
       <w:r>
         <w:rPr>
@@ -88,11 +76,7 @@
         <w:br/>
       </w:r>
       <w:r>
-        <w:t>Ex </w:t>
-      </w:r>
-      <w:proofErr w:type="gramStart"/>
-      <w:r>
-        <w:t>:</w:t>
+        <w:t>Ex :</w:t>
       </w:r>
       <w:r>
         <w:t> </w:t>
@@ -101,11 +85,7 @@
         <w:t xml:space="preserve"> </w:t>
       </w:r>
       <w:r>
-        <w:t>«</w:t>
-      </w:r>
-      <w:proofErr w:type="gramEnd"/>
-      <w:r>
-        <w:t> </w:t>
+        <w:t>« </w:t>
       </w:r>
       <w:r>
         <w:t>base/</w:t>
@@ -166,19 +146,11 @@
           <w:lang w:val="en-GB"/>
         </w:rPr>
       </w:pPr>
-      <w:proofErr w:type="gramStart"/>
-      <w:r>
-        <w:rPr>
-          <w:lang w:val="en-GB"/>
-        </w:rPr>
-        <w:t>Ex :</w:t>
-      </w:r>
-      <w:proofErr w:type="gramEnd"/>
-      <w:r>
-        <w:rPr>
-          <w:lang w:val="en-GB"/>
-        </w:rPr>
-        <w:t xml:space="preserve"> base/</w:t>
+      <w:r>
+        <w:rPr>
+          <w:lang w:val="en-GB"/>
+        </w:rPr>
+        <w:t>Ex : base/</w:t>
       </w:r>
       <w:r>
         <w:rPr>
@@ -272,7 +244,6 @@
         </w:rPr>
         <w:t xml:space="preserve"> / </w:t>
       </w:r>
-      <w:proofErr w:type="gramStart"/>
       <w:r>
         <w:rPr>
           <w:b/>
@@ -284,14 +255,7 @@
         <w:rPr>
           <w:lang w:val="en-GB"/>
         </w:rPr>
-        <w:t> :</w:t>
-      </w:r>
-      <w:proofErr w:type="gramEnd"/>
-      <w:r>
-        <w:rPr>
-          <w:lang w:val="en-GB"/>
-        </w:rPr>
-        <w:t xml:space="preserve"> </w:t>
+        <w:t xml:space="preserve"> : </w:t>
       </w:r>
       <w:r>
         <w:rPr>
@@ -380,20 +344,7 @@
           <w:lang w:val="en-GB"/>
         </w:rPr>
         <w:br/>
-      </w:r>
-      <w:proofErr w:type="gramStart"/>
-      <w:r>
-        <w:rPr>
-          <w:lang w:val="en-GB"/>
-        </w:rPr>
-        <w:t>Ex :</w:t>
-      </w:r>
-      <w:proofErr w:type="gramEnd"/>
-      <w:r>
-        <w:rPr>
-          <w:lang w:val="en-GB"/>
-        </w:rPr>
-        <w:t xml:space="preserve"> b</w:t>
+        <w:t>Ex : b</w:t>
       </w:r>
       <w:r>
         <w:rPr>
@@ -431,20 +382,7 @@
           <w:lang w:val="en-GB"/>
         </w:rPr>
         <w:br/>
-      </w:r>
-      <w:proofErr w:type="gramStart"/>
-      <w:r>
-        <w:rPr>
-          <w:lang w:val="en-GB"/>
-        </w:rPr>
-        <w:t>Ex :</w:t>
-      </w:r>
-      <w:proofErr w:type="gramEnd"/>
-      <w:r>
-        <w:rPr>
-          <w:lang w:val="en-GB"/>
-        </w:rPr>
-        <w:t xml:space="preserve"> base/delete/entity?attr1=value$(and)attr2=value</w:t>
+        <w:t>Ex : base/delete/entity?attr1=value$(and)attr2=value</w:t>
       </w:r>
     </w:p>
     <w:p>
@@ -771,23 +709,7 @@
           <w:rStyle w:val="Accentuationlgre"/>
           <w:i w:val="0"/>
         </w:rPr>
-        <w:t>/entity1</w:t>
-      </w:r>
-      <w:proofErr w:type="gramStart"/>
-      <w:r>
-        <w:rPr>
-          <w:rStyle w:val="Accentuationlgre"/>
-          <w:i w:val="0"/>
-        </w:rPr>
-        <w:t>/{</w:t>
-      </w:r>
-      <w:proofErr w:type="gramEnd"/>
-      <w:r>
-        <w:rPr>
-          <w:rStyle w:val="Accentuationlgre"/>
-          <w:i w:val="0"/>
-        </w:rPr>
-        <w:t>2}/</w:t>
+        <w:t>/entity1/{2}/</w:t>
       </w:r>
       <w:proofErr w:type="spellStart"/>
       <w:r>
@@ -868,13 +790,8 @@
         </w:numPr>
       </w:pPr>
       <w:proofErr w:type="spellStart"/>
-      <w:proofErr w:type="gramStart"/>
-      <w:r>
-        <w:t>domain</w:t>
-      </w:r>
-      <w:proofErr w:type="gramEnd"/>
-      <w:r>
-        <w:t>_name</w:t>
+      <w:r>
+        <w:t>domain_name</w:t>
       </w:r>
       <w:proofErr w:type="spellEnd"/>
       <w:r>
@@ -897,8 +814,6 @@
       <w:r>
         <w:t> : int</w:t>
       </w:r>
-      <w:bookmarkStart w:id="0" w:name="_GoBack"/>
-      <w:bookmarkEnd w:id="0"/>
     </w:p>
     <w:p>
       <w:pPr>
@@ -909,13 +824,8 @@
         </w:numPr>
       </w:pPr>
       <w:proofErr w:type="spellStart"/>
-      <w:proofErr w:type="gramStart"/>
-      <w:r>
-        <w:t>https</w:t>
-      </w:r>
-      <w:proofErr w:type="gramEnd"/>
-      <w:r>
-        <w:t>_port</w:t>
+      <w:r>
+        <w:t>https_port</w:t>
       </w:r>
       <w:proofErr w:type="spellEnd"/>
       <w:r>
@@ -931,13 +841,8 @@
         </w:numPr>
       </w:pPr>
       <w:proofErr w:type="spellStart"/>
-      <w:proofErr w:type="gramStart"/>
-      <w:r>
-        <w:t>admin</w:t>
-      </w:r>
-      <w:proofErr w:type="gramEnd"/>
-      <w:r>
-        <w:t>_login</w:t>
+      <w:r>
+        <w:t>admin_login</w:t>
       </w:r>
       <w:proofErr w:type="spellEnd"/>
       <w:r>
@@ -952,15 +857,13 @@
           <w:numId w:val="1"/>
         </w:numPr>
       </w:pPr>
-      <w:proofErr w:type="gramStart"/>
+      <w:proofErr w:type="spellStart"/>
       <w:r>
         <w:t>admin</w:t>
       </w:r>
-      <w:proofErr w:type="gramEnd"/>
-      <w:r>
-        <w:t xml:space="preserve"> </w:t>
-      </w:r>
-      <w:proofErr w:type="spellStart"/>
+      <w:r>
+        <w:t>_</w:t>
+      </w:r>
       <w:r>
         <w:t>password</w:t>
       </w:r>

</xml_diff>